<commit_message>
learning report api and JCA
</commit_message>
<xml_diff>
--- a/Learning-Report/Phuoc-Nhan/API 19-1-2019.docx
+++ b/Learning-Report/Phuoc-Nhan/API 19-1-2019.docx
@@ -974,8 +974,6 @@
         </w:rPr>
         <w:t>Authorization Grant</w:t>
       </w:r>
-      <w:bookmarkStart w:id="0" w:name="_GoBack"/>
-      <w:bookmarkEnd w:id="0"/>
     </w:p>
     <w:p>
       <w:pPr>
@@ -1318,7 +1316,7 @@
           <w:szCs w:val="33"/>
           <w:lang w:val="en-US"/>
         </w:rPr>
-        <w:t>( trainee ra yêu cầu tạo QR code</w:t>
+        <w:t xml:space="preserve">( trainee </w:t>
       </w:r>
       <w:r>
         <w:rPr>
@@ -1329,7 +1327,18 @@
           <w:szCs w:val="33"/>
           <w:lang w:val="en-US"/>
         </w:rPr>
-        <w:t xml:space="preserve"> và nhận đc link)</w:t>
+        <w:t>đăng nhập</w:t>
+      </w:r>
+      <w:r>
+        <w:rPr>
+          <w:rFonts w:ascii="Arial" w:hAnsi="Arial" w:cs="Arial"/>
+          <w:color w:val="auto"/>
+          <w:spacing w:val="1"/>
+          <w:sz w:val="33"/>
+          <w:szCs w:val="33"/>
+          <w:lang w:val="en-US"/>
+        </w:rPr>
+        <w:t>)</w:t>
       </w:r>
     </w:p>
     <w:p>
@@ -1456,7 +1465,6 @@
           <w:rStyle w:val="Manh"/>
           <w:rFonts w:ascii="Arial" w:hAnsi="Arial" w:cs="Arial"/>
         </w:rPr>
-        <w:lastRenderedPageBreak/>
         <w:t>client_id=</w:t>
       </w:r>
       <w:r>
@@ -1505,6 +1513,7 @@
           <w:rStyle w:val="Manh"/>
           <w:rFonts w:ascii="Arial" w:hAnsi="Arial" w:cs="Arial"/>
         </w:rPr>
+        <w:lastRenderedPageBreak/>
         <w:t>redirect_uri=</w:t>
       </w:r>
       <w:r>
@@ -1627,7 +1636,29 @@
           <w:szCs w:val="33"/>
           <w:lang w:val="en-US"/>
         </w:rPr>
-        <w:t>( nếu trainee cấp quyền cho service tạo QR)</w:t>
+        <w:t xml:space="preserve">( nếu trainee cấp quyền cho service </w:t>
+      </w:r>
+      <w:r>
+        <w:rPr>
+          <w:rFonts w:ascii="Arial" w:hAnsi="Arial" w:cs="Arial"/>
+          <w:color w:val="auto"/>
+          <w:spacing w:val="1"/>
+          <w:sz w:val="33"/>
+          <w:szCs w:val="33"/>
+          <w:lang w:val="en-US"/>
+        </w:rPr>
+        <w:t>để log in vào app</w:t>
+      </w:r>
+      <w:r>
+        <w:rPr>
+          <w:rFonts w:ascii="Arial" w:hAnsi="Arial" w:cs="Arial"/>
+          <w:color w:val="auto"/>
+          <w:spacing w:val="1"/>
+          <w:sz w:val="33"/>
+          <w:szCs w:val="33"/>
+          <w:lang w:val="en-US"/>
+        </w:rPr>
+        <w:t>)</w:t>
       </w:r>
     </w:p>
     <w:p>
@@ -1712,7 +1743,29 @@
           <w:szCs w:val="33"/>
           <w:lang w:val="en-US"/>
         </w:rPr>
-        <w:t>( nhận QR)</w:t>
+        <w:t xml:space="preserve">( nhận </w:t>
+      </w:r>
+      <w:r>
+        <w:rPr>
+          <w:rFonts w:ascii="Arial" w:hAnsi="Arial" w:cs="Arial"/>
+          <w:color w:val="auto"/>
+          <w:spacing w:val="1"/>
+          <w:sz w:val="33"/>
+          <w:szCs w:val="33"/>
+          <w:lang w:val="en-US"/>
+        </w:rPr>
+        <w:t>được mã để đăng nhập vào app</w:t>
+      </w:r>
+      <w:r>
+        <w:rPr>
+          <w:rFonts w:ascii="Arial" w:hAnsi="Arial" w:cs="Arial"/>
+          <w:color w:val="auto"/>
+          <w:spacing w:val="1"/>
+          <w:sz w:val="33"/>
+          <w:szCs w:val="33"/>
+          <w:lang w:val="en-US"/>
+        </w:rPr>
+        <w:t>)</w:t>
       </w:r>
     </w:p>
     <w:p>
@@ -1812,7 +1865,29 @@
           <w:szCs w:val="33"/>
           <w:lang w:val="en-US"/>
         </w:rPr>
-        <w:t>( đưa QR cho sup quét)</w:t>
+        <w:t xml:space="preserve">( </w:t>
+      </w:r>
+      <w:r>
+        <w:rPr>
+          <w:rFonts w:ascii="Arial" w:hAnsi="Arial" w:cs="Arial"/>
+          <w:color w:val="auto"/>
+          <w:spacing w:val="1"/>
+          <w:sz w:val="33"/>
+          <w:szCs w:val="33"/>
+          <w:lang w:val="en-US"/>
+        </w:rPr>
+        <w:t>trainee yêu cầu auth server đưa QR</w:t>
+      </w:r>
+      <w:r>
+        <w:rPr>
+          <w:rFonts w:ascii="Arial" w:hAnsi="Arial" w:cs="Arial"/>
+          <w:color w:val="auto"/>
+          <w:spacing w:val="1"/>
+          <w:sz w:val="33"/>
+          <w:szCs w:val="33"/>
+          <w:lang w:val="en-US"/>
+        </w:rPr>
+        <w:t>)</w:t>
       </w:r>
     </w:p>
     <w:p>
@@ -1970,7 +2045,97 @@
           <w:szCs w:val="33"/>
           <w:lang w:val="en-US"/>
         </w:rPr>
-        <w:t>( sup nhận đc quyền truy cập[token] vào profile của trainee)</w:t>
+        <w:t xml:space="preserve">( </w:t>
+      </w:r>
+      <w:r>
+        <w:rPr>
+          <w:rFonts w:ascii="Arial" w:hAnsi="Arial" w:cs="Arial"/>
+          <w:color w:val="auto"/>
+          <w:spacing w:val="1"/>
+          <w:sz w:val="33"/>
+          <w:szCs w:val="33"/>
+          <w:lang w:val="en-US"/>
+        </w:rPr>
+        <w:t>trainee</w:t>
+      </w:r>
+      <w:r>
+        <w:rPr>
+          <w:rFonts w:ascii="Arial" w:hAnsi="Arial" w:cs="Arial"/>
+          <w:color w:val="auto"/>
+          <w:spacing w:val="1"/>
+          <w:sz w:val="33"/>
+          <w:szCs w:val="33"/>
+          <w:lang w:val="en-US"/>
+        </w:rPr>
+        <w:t xml:space="preserve"> nhận đc quyền truy cập</w:t>
+      </w:r>
+      <w:r>
+        <w:rPr>
+          <w:rFonts w:ascii="Arial" w:hAnsi="Arial" w:cs="Arial"/>
+          <w:color w:val="auto"/>
+          <w:spacing w:val="1"/>
+          <w:sz w:val="33"/>
+          <w:szCs w:val="33"/>
+          <w:lang w:val="en-US"/>
+        </w:rPr>
+        <w:t xml:space="preserve"> </w:t>
+      </w:r>
+      <w:r>
+        <w:rPr>
+          <w:rFonts w:ascii="Arial" w:hAnsi="Arial" w:cs="Arial"/>
+          <w:color w:val="auto"/>
+          <w:spacing w:val="1"/>
+          <w:sz w:val="33"/>
+          <w:szCs w:val="33"/>
+          <w:lang w:val="en-US"/>
+        </w:rPr>
+        <w:t>[</w:t>
+      </w:r>
+      <w:r>
+        <w:rPr>
+          <w:rFonts w:ascii="Arial" w:hAnsi="Arial" w:cs="Arial"/>
+          <w:color w:val="auto"/>
+          <w:spacing w:val="1"/>
+          <w:sz w:val="33"/>
+          <w:szCs w:val="33"/>
+          <w:lang w:val="en-US"/>
+        </w:rPr>
+        <w:t>QR</w:t>
+      </w:r>
+      <w:r>
+        <w:rPr>
+          <w:rFonts w:ascii="Arial" w:hAnsi="Arial" w:cs="Arial"/>
+          <w:color w:val="auto"/>
+          <w:spacing w:val="1"/>
+          <w:sz w:val="33"/>
+          <w:szCs w:val="33"/>
+          <w:lang w:val="en-US"/>
+        </w:rPr>
+        <w:t>]</w:t>
+      </w:r>
+      <w:r>
+        <w:rPr>
+          <w:rFonts w:ascii="Arial" w:hAnsi="Arial" w:cs="Arial"/>
+          <w:color w:val="auto"/>
+          <w:spacing w:val="1"/>
+          <w:sz w:val="33"/>
+          <w:szCs w:val="33"/>
+          <w:lang w:val="en-US"/>
+        </w:rPr>
+        <w:t xml:space="preserve"> và đưa sup để quét</w:t>
+      </w:r>
+      <w:bookmarkStart w:id="0" w:name="_GoBack"/>
+      <w:bookmarkEnd w:id="0"/>
+      <w:r>
+        <w:rPr>
+          <w:rFonts w:ascii="Arial" w:hAnsi="Arial" w:cs="Arial"/>
+          <w:color w:val="auto"/>
+          <w:spacing w:val="1"/>
+          <w:sz w:val="33"/>
+          <w:szCs w:val="33"/>
+          <w:lang w:val="en-US"/>
+        </w:rPr>
+        <w:t xml:space="preserve"> vào profile của trainee)</w:t>
       </w:r>
     </w:p>
     <w:p>
@@ -2005,6 +2170,7 @@
           <w:sz w:val="21"/>
           <w:szCs w:val="21"/>
         </w:rPr>
+        <w:lastRenderedPageBreak/>
         <w:t>{"access_token":"</w:t>
       </w:r>
       <w:r>
@@ -2089,7 +2255,6 @@
           <w:rFonts w:ascii="Arial" w:hAnsi="Arial" w:cs="Arial"/>
           <w:color w:val="FF0000"/>
         </w:rPr>
-        <w:lastRenderedPageBreak/>
         <w:t>Ý tưởng sẽ sử dụng email làm việc của bệnh viện cấp cho trainee và sup, email đc dùng để sử dụng google api được tích hợp Oauth</w:t>
       </w:r>
       <w:r>

</xml_diff>